<commit_message>
add warning to msfs quickstart
</commit_message>
<xml_diff>
--- a/FSEarthTiles/Docs/Quick start - README first (MSFS2020).docx
+++ b/FSEarthTiles/Docs/Quick start - README first (MSFS2020).docx
@@ -31,24 +31,10 @@
         <w:ind w:left="100"/>
       </w:pPr>
       <w:r>
-        <w:t xml:space="preserve">FSET allows for the creation of photo scenery with proper water masking, nights and seasons textures, and </w:t>
-      </w:r>
-      <w:proofErr w:type="spellStart"/>
-      <w:r>
-        <w:t>autogen</w:t>
-      </w:r>
-      <w:proofErr w:type="spellEnd"/>
-      <w:r>
-        <w:t xml:space="preserve"> data for FS2004, FSX, P3D, and MSFS (please see separate readme for instructions for </w:t>
-      </w:r>
-      <w:r>
-        <w:t xml:space="preserve">FS2004, FSX, </w:t>
-      </w:r>
-      <w:r>
-        <w:t xml:space="preserve">and </w:t>
-      </w:r>
-      <w:r>
-        <w:t>P3D</w:t>
+        <w:t xml:space="preserve">FSET allows for the creation of photo scenery with proper water masking, nights and seasons textures, and autogen data for FS2004, FSX, P3D, and MSFS (please see separate readme for instructions for </w:t>
+      </w:r>
+      <w:r>
+        <w:t>FS2004, FSX, and P3D</w:t>
       </w:r>
       <w:r>
         <w:t>).</w:t>
@@ -124,14 +110,12 @@
         </w:rPr>
         <w:t xml:space="preserve"> </w:t>
       </w:r>
-      <w:proofErr w:type="spellStart"/>
       <w:r>
         <w:rPr>
           <w:lang w:val="fr-FR"/>
         </w:rPr>
         <w:t>Tiles</w:t>
       </w:r>
-      <w:proofErr w:type="spellEnd"/>
     </w:p>
     <w:p>
       <w:pPr>
@@ -284,6 +268,9 @@
       <w:r>
         <w:t>) in the top of the FSET window.</w:t>
       </w:r>
+      <w:r>
+        <w:t xml:space="preserve"> Due to a bug in the current fspackagetool.exe, these paths can’t have a space in them, otherwise the program will not work.</w:t>
+      </w:r>
     </w:p>
     <w:p>
       <w:pPr>
@@ -318,15 +305,7 @@
         <w:ind w:right="256"/>
       </w:pPr>
       <w:r>
-        <w:t>Select MSFS2020 from the dropdown which says “</w:t>
-      </w:r>
-      <w:proofErr w:type="spellStart"/>
-      <w:r>
-        <w:t>Scen</w:t>
-      </w:r>
-      <w:proofErr w:type="spellEnd"/>
-      <w:r>
-        <w:t>. Compiler”:</w:t>
+        <w:t>Select MSFS2020 from the dropdown which says “Scen. Compiler”:</w:t>
       </w:r>
     </w:p>
     <w:p>
@@ -418,11 +397,7 @@
         <w:t>ropdown</w:t>
       </w:r>
       <w:r>
-        <w:t xml:space="preserve"> and the </w:t>
-      </w:r>
-      <w:r>
-        <w:lastRenderedPageBreak/>
-        <w:t>download resolution using the “Download Resolution” dropdown.</w:t>
+        <w:t xml:space="preserve"> and the download resolution using the “Download Resolution” dropdown.</w:t>
       </w:r>
       <w:bookmarkEnd w:id="1"/>
     </w:p>
@@ -454,24 +429,13 @@
         <w:t>“Start”</w:t>
       </w:r>
       <w:r>
-        <w:t>, and t</w:t>
-      </w:r>
-      <w:r>
-        <w:t>he scenery will automatically be created.</w:t>
+        <w:t>, and the scenery will automatically be created.</w:t>
       </w:r>
       <w:r>
         <w:t xml:space="preserve"> </w:t>
       </w:r>
       <w:r>
-        <w:t xml:space="preserve">The “Create Masks”, and “Use </w:t>
-      </w:r>
-      <w:proofErr w:type="spellStart"/>
-      <w:r>
-        <w:t>Scenproc</w:t>
-      </w:r>
-      <w:proofErr w:type="spellEnd"/>
-      <w:r>
-        <w:t>” settings are ignored for MSFS.</w:t>
+        <w:t>The “Create Masks”, and “Use Scenproc” settings are ignored for MSFS.</w:t>
       </w:r>
     </w:p>
     <w:p>
@@ -491,11 +455,9 @@
       <w:r>
         <w:t xml:space="preserve">The number of simultaneous downloads can be controlled with </w:t>
       </w:r>
-      <w:proofErr w:type="spellStart"/>
       <w:r>
         <w:t>MaxDownloadThreads</w:t>
       </w:r>
-      <w:proofErr w:type="spellEnd"/>
       <w:r>
         <w:t xml:space="preserve"> in FSEarthTiles.ini. Increase this number to increase the speed of downloads (up to a certain point. It depends on your own computer and download speeds, as well as the speed of the download server). The default value is 16 threads.</w:t>
       </w:r>
@@ -539,23 +501,7 @@
         <w:ind w:right="106"/>
       </w:pPr>
       <w:r>
-        <w:t xml:space="preserve">After the scenery is downloaded, </w:t>
-      </w:r>
-      <w:proofErr w:type="spellStart"/>
-      <w:r>
-        <w:t>fspackage</w:t>
-      </w:r>
-      <w:proofErr w:type="spellEnd"/>
-      <w:r>
-        <w:t xml:space="preserve"> tool will launch. Note, that due to a bug in sim update 9, </w:t>
-      </w:r>
-      <w:proofErr w:type="spellStart"/>
-      <w:r>
-        <w:t>fspackage</w:t>
-      </w:r>
-      <w:proofErr w:type="spellEnd"/>
-      <w:r>
-        <w:t xml:space="preserve"> tool will also launch the MSFS splash screen. The splash screen will display an error</w:t>
+        <w:t>After the scenery is downloaded, fspackage tool will launch. Note, that due to a bug in sim update 9, fspackage tool will also launch the MSFS splash screen. The splash screen will display an error</w:t>
       </w:r>
       <w:r>
         <w:t>, which is normal (does not affect the package creation)</w:t>
@@ -634,15 +580,7 @@
         <w:ind w:left="353" w:right="106"/>
       </w:pPr>
       <w:r>
-        <w:t xml:space="preserve">It is very important to not press okay until you see “done” in the black </w:t>
-      </w:r>
-      <w:proofErr w:type="spellStart"/>
-      <w:r>
-        <w:t>fspackagetool</w:t>
-      </w:r>
-      <w:proofErr w:type="spellEnd"/>
-      <w:r>
-        <w:t xml:space="preserve"> command prompt:</w:t>
+        <w:t>It is very important to not press okay until you see “done” in the black fspackagetool command prompt:</w:t>
       </w:r>
     </w:p>
     <w:p>
@@ -729,32 +667,15 @@
       <w:r>
         <w:t xml:space="preserve"> Hopefully when </w:t>
       </w:r>
-      <w:proofErr w:type="spellStart"/>
       <w:r>
         <w:t>A</w:t>
       </w:r>
       <w:r>
-        <w:t>sobo</w:t>
-      </w:r>
-      <w:proofErr w:type="spellEnd"/>
-      <w:r>
-        <w:t xml:space="preserve"> fixes this bug with </w:t>
-      </w:r>
-      <w:proofErr w:type="spellStart"/>
-      <w:r>
-        <w:t>fspackagetool</w:t>
-      </w:r>
-      <w:proofErr w:type="spellEnd"/>
-      <w:r>
-        <w:t xml:space="preserve">, pressing OK will not be necessary, and </w:t>
-      </w:r>
-      <w:proofErr w:type="spellStart"/>
-      <w:r>
-        <w:t>fspackagetool</w:t>
-      </w:r>
-      <w:proofErr w:type="spellEnd"/>
-      <w:r>
-        <w:t xml:space="preserve"> will just exit by itself…</w:t>
+        <w:t xml:space="preserve">sobo fixes this bug with fspackagetool, pressing OK will not be necessary, and fspackagetool will just exit by </w:t>
+      </w:r>
+      <w:r>
+        <w:lastRenderedPageBreak/>
+        <w:t>itself…</w:t>
       </w:r>
     </w:p>
     <w:p>
@@ -776,7 +697,6 @@
         <w:jc w:val="both"/>
       </w:pPr>
       <w:r>
-        <w:lastRenderedPageBreak/>
         <w:t>When finished</w:t>
       </w:r>
       <w:r>
@@ -827,23 +747,7 @@
         <w:t xml:space="preserve">The scenery you have created can be found in whichever directory you set the Add-on scenery folder to. </w:t>
       </w:r>
       <w:r>
-        <w:t>Inside this folder will be a Packages folder. Inside Packages will be your newly created scenery with the name “</w:t>
-      </w:r>
-      <w:proofErr w:type="spellStart"/>
-      <w:r>
-        <w:t>fset</w:t>
-      </w:r>
-      <w:proofErr w:type="spellEnd"/>
-      <w:r>
-        <w:t xml:space="preserve">-aerial”. This can be renamed to whatever you want and placed inside your </w:t>
-      </w:r>
-      <w:proofErr w:type="gramStart"/>
-      <w:r>
-        <w:t>Community</w:t>
-      </w:r>
-      <w:proofErr w:type="gramEnd"/>
-      <w:r>
-        <w:t xml:space="preserve"> folder.</w:t>
+        <w:t>Inside this folder will be a Packages folder. Inside Packages will be your newly created scenery with the name “fset-aerial”. This can be renamed to whatever you want and placed inside your Community folder.</w:t>
       </w:r>
     </w:p>
     <w:p>
@@ -865,13 +769,8 @@
       <w:r>
         <w:t xml:space="preserve">: </w:t>
       </w:r>
-      <w:proofErr w:type="spellStart"/>
-      <w:r>
-        <w:t>FSPackagetool</w:t>
-      </w:r>
-      <w:proofErr w:type="spellEnd"/>
-      <w:r>
-        <w:t xml:space="preserve"> takes quite a while to compile packages and gives no indication of progress. Be patient, especially for large areas!</w:t>
+      <w:r>
+        <w:t>FSPackagetool takes quite a while to compile packages and gives no indication of progress. Be patient, especially for large areas!</w:t>
       </w:r>
     </w:p>
     <w:p>
@@ -960,19 +859,11 @@
         </w:rPr>
         <w:t>Using Ortho4XP providers*. Providers from Ortho4XP have been provided in this package. They are under the “Providers” folder. Inside, you will find .lay files. If you want to activate a provider, open the .lay file with a text editor such as Notepad. Then, add this line “</w:t>
       </w:r>
-      <w:proofErr w:type="spellStart"/>
       <w:r>
         <w:rPr>
           <w:rStyle w:val="None"/>
         </w:rPr>
-        <w:t>in_GUI</w:t>
-      </w:r>
-      <w:proofErr w:type="spellEnd"/>
-      <w:r>
-        <w:rPr>
-          <w:rStyle w:val="None"/>
-        </w:rPr>
-        <w:t>=</w:t>
+        <w:t>in_GUI=</w:t>
       </w:r>
       <w:r>
         <w:rPr>
@@ -1740,6 +1631,7 @@
     <w:lsdException w:name="HTML Sample" w:semiHidden="1" w:unhideWhenUsed="1"/>
     <w:lsdException w:name="HTML Typewriter" w:semiHidden="1" w:unhideWhenUsed="1"/>
     <w:lsdException w:name="HTML Variable" w:semiHidden="1" w:unhideWhenUsed="1"/>
+    <w:lsdException w:name="Normal Table" w:semiHidden="1" w:unhideWhenUsed="1"/>
     <w:lsdException w:name="annotation subject" w:semiHidden="1" w:unhideWhenUsed="1"/>
     <w:lsdException w:name="No List" w:semiHidden="1" w:unhideWhenUsed="1"/>
     <w:lsdException w:name="Outline List 1" w:semiHidden="1" w:unhideWhenUsed="1"/>
@@ -1786,8 +1678,10 @@
     <w:lsdException w:name="Table Subtle 2" w:semiHidden="1" w:unhideWhenUsed="1"/>
     <w:lsdException w:name="Table Web 1" w:semiHidden="1" w:unhideWhenUsed="1"/>
     <w:lsdException w:name="Table Web 2" w:semiHidden="1" w:unhideWhenUsed="1"/>
+    <w:lsdException w:name="Table Web 3" w:semiHidden="1" w:unhideWhenUsed="1"/>
     <w:lsdException w:name="Balloon Text" w:semiHidden="1" w:unhideWhenUsed="1"/>
     <w:lsdException w:name="Table Grid" w:uiPriority="39"/>
+    <w:lsdException w:name="Table Theme" w:semiHidden="1" w:unhideWhenUsed="1"/>
     <w:lsdException w:name="Placeholder Text" w:semiHidden="1"/>
     <w:lsdException w:name="No Spacing" w:uiPriority="1" w:qFormat="1"/>
     <w:lsdException w:name="Light Shading" w:uiPriority="60"/>

</xml_diff>